<commit_message>
update credit card - part1
</commit_message>
<xml_diff>
--- a/part1.docx
+++ b/part1.docx
@@ -278,7 +278,21 @@
           <w:rFonts w:hint="cs"/>
           <w:rtl/>
         </w:rPr>
-        <w:t>לבצע בו פעולות. לאחר כל כניסת יוזר לאתר הוא יוכל לבחור האם ברצונו, למכור פריט, לקנות פריט, להיות במעקב על פריטים שהעלה למכירה או להיות במעקב על פריטים שרצה לקנות. עבור כל פריט שירצה היוזר למכור הוא יצטרך למלא כותרת, תיאור, קטגוריה, תמונה ותאריך אחרון להצעות מחיר. כל עוד לא הגיע התאריך, כאשר יוזר יחפש פריטים לתת עליהם הצעת מחיר (ע"י חיפוש בין כל הפריטים או לפי קטגוריה) הוא יראה רק פריטים שהתאריך האחרון להצעת מחיר עוד לא הגיע. כאשר יגיע תאריך זה, המשתמש שנתן את הצעת המחיר הגבוה ביותר הוא זה שיקנה את הפריט, המוכר והקונה יעודכנו על כך והמכירה תתבצע ביניהם.</w:t>
+        <w:t xml:space="preserve">לבצע בו פעולות. לאחר כל כניסת יוזר לאתר הוא יוכל לבחור האם ברצונו, למכור פריט, לקנות פריט, להיות במעקב על פריטים שהעלה למכירה או להיות במעקב על פריטים שרצה לקנות. עבור כל פריט שירצה היוזר למכור הוא יצטרך למלא כותרת, תיאור, קטגוריה, תמונה ותאריך אחרון להצעות מחיר. כל עוד לא הגיע התאריך, כאשר יוזר יחפש פריטים לתת עליהם הצעת מחיר (ע"י חיפוש בין כל הפריטים או לפי קטגוריה) הוא יראה רק פריטים שהתאריך האחרון להצעת מחיר עוד לא הגיע. כאשר יגיע תאריך זה, המשתמש שנתן את הצעת המחיר הגבוה ביותר הוא זה שיקנה את הפריט, המוכר והקונה יעודכנו על כך והמכירה תתבצע </w:t>
+      </w:r>
+      <w:r>
+        <w:rPr>
+          <w:rFonts w:hint="cs"/>
+          <w:rtl/>
+        </w:rPr>
+        <w:t>אוטומטית באמצעות חיוב כרטיס אשראי הקונה וזיכוי כרטיס אשראי המוכר</w:t>
+      </w:r>
+      <w:r>
+        <w:rPr>
+          <w:rFonts w:hint="cs"/>
+          <w:rtl/>
+        </w:rPr>
+        <w:t>.</w:t>
       </w:r>
     </w:p>
     <w:p>
@@ -417,9 +431,6 @@
           <w:numId w:val="4"/>
         </w:numPr>
         <w:bidi/>
-        <w:rPr>
-          <w:rtl/>
-        </w:rPr>
       </w:pPr>
       <w:r>
         <w:rPr>
@@ -427,22 +438,6 @@
           <w:rtl/>
         </w:rPr>
         <w:t>תאריך לידה</w:t>
-      </w:r>
-    </w:p>
-    <w:p>
-      <w:pPr>
-        <w:pStyle w:val="a3"/>
-        <w:bidi/>
-        <w:rPr>
-          <w:rtl/>
-        </w:rPr>
-      </w:pPr>
-      <w:r>
-        <w:rPr>
-          <w:rFonts w:hint="cs"/>
-          <w:rtl/>
-        </w:rPr>
-        <w:t>עבור העלאת פריט:</w:t>
       </w:r>
     </w:p>
     <w:p>
@@ -453,13 +448,45 @@
           <w:numId w:val="4"/>
         </w:numPr>
         <w:bidi/>
-      </w:pPr>
-      <w:r>
-        <w:rPr>
-          <w:rFonts w:hint="cs"/>
-          <w:rtl/>
-        </w:rPr>
-        <w:t>שם פריט</w:t>
+        <w:rPr>
+          <w:rtl/>
+        </w:rPr>
+      </w:pPr>
+      <w:r>
+        <w:rPr>
+          <w:rFonts w:hint="cs"/>
+          <w:rtl/>
+        </w:rPr>
+        <w:t xml:space="preserve">פרטי אשראי לחיוב וזיכוי (מספר אשראי, תאריך, </w:t>
+      </w:r>
+      <w:r>
+        <w:rPr>
+          <w:rFonts w:hint="cs"/>
+        </w:rPr>
+        <w:t>CVV</w:t>
+      </w:r>
+      <w:r>
+        <w:rPr>
+          <w:rFonts w:hint="cs"/>
+          <w:rtl/>
+        </w:rPr>
+        <w:t>)</w:t>
+      </w:r>
+    </w:p>
+    <w:p>
+      <w:pPr>
+        <w:pStyle w:val="a3"/>
+        <w:bidi/>
+        <w:rPr>
+          <w:rtl/>
+        </w:rPr>
+      </w:pPr>
+      <w:r>
+        <w:rPr>
+          <w:rFonts w:hint="cs"/>
+          <w:rtl/>
+        </w:rPr>
+        <w:t>עבור העלאת פריט:</w:t>
       </w:r>
     </w:p>
     <w:p>
@@ -476,7 +503,7 @@
           <w:rFonts w:hint="cs"/>
           <w:rtl/>
         </w:rPr>
-        <w:t>תאריך אחרון למכירה</w:t>
+        <w:t>שם פריט</w:t>
       </w:r>
     </w:p>
     <w:p>
@@ -493,7 +520,7 @@
           <w:rFonts w:hint="cs"/>
           <w:rtl/>
         </w:rPr>
-        <w:t>שיוך לקטגוריה</w:t>
+        <w:t>תאריך אחרון למכירה</w:t>
       </w:r>
     </w:p>
     <w:p>
@@ -510,7 +537,7 @@
           <w:rFonts w:hint="cs"/>
           <w:rtl/>
         </w:rPr>
-        <w:t>תיאור פריט</w:t>
+        <w:t>שיוך לקטגוריה</w:t>
       </w:r>
     </w:p>
     <w:p>
@@ -521,6 +548,23 @@
           <w:numId w:val="4"/>
         </w:numPr>
         <w:bidi/>
+      </w:pPr>
+      <w:r>
+        <w:rPr>
+          <w:rFonts w:hint="cs"/>
+          <w:rtl/>
+        </w:rPr>
+        <w:t>תיאור פריט</w:t>
+      </w:r>
+    </w:p>
+    <w:p>
+      <w:pPr>
+        <w:pStyle w:val="a3"/>
+        <w:numPr>
+          <w:ilvl w:val="0"/>
+          <w:numId w:val="4"/>
+        </w:numPr>
+        <w:bidi/>
         <w:rPr>
           <w:rtl/>
         </w:rPr>
@@ -591,7 +635,27 @@
           <w:rFonts w:hint="cs"/>
           <w:rtl/>
         </w:rPr>
-        <w:t xml:space="preserve"> (מפתח ראשי), שם מלא, סיסמא, תאריך לידה.</w:t>
+        <w:t xml:space="preserve"> (מפתח ראשי), שם מלא, סיסמא, תאריך לידה</w:t>
+      </w:r>
+      <w:r>
+        <w:rPr>
+          <w:rFonts w:hint="cs"/>
+          <w:rtl/>
+        </w:rPr>
+        <w:t xml:space="preserve">, מספר אשראי, תאריך אשראי, </w:t>
+      </w:r>
+      <w:r>
+        <w:rPr>
+          <w:rFonts w:hint="cs"/>
+        </w:rPr>
+        <w:t>CVV</w:t>
+      </w:r>
+      <w:r>
+        <w:rPr>
+          <w:rFonts w:hint="cs"/>
+          <w:rtl/>
+        </w:rPr>
+        <w:t>.</w:t>
       </w:r>
     </w:p>
     <w:p>
@@ -663,6 +727,7 @@
           <w:rFonts w:hint="cs"/>
           <w:rtl/>
         </w:rPr>
+        <w:lastRenderedPageBreak/>
         <w:t>מייל</w:t>
       </w:r>
       <w:r>
@@ -710,15 +775,7 @@
           <w:rFonts w:hint="cs"/>
           <w:rtl/>
         </w:rPr>
-        <w:lastRenderedPageBreak/>
-        <w:t>טבלת הצעות מחיר</w:t>
-      </w:r>
-      <w:r>
-        <w:rPr>
-          <w:rFonts w:hint="cs"/>
-          <w:rtl/>
-        </w:rPr>
-        <w:t xml:space="preserve"> כאשר העמודות שלה הן:</w:t>
+        <w:t>טבלת הצעות מחיר כאשר העמודות שלה הן:</w:t>
       </w:r>
       <w:r>
         <w:rPr>
@@ -759,14 +816,7 @@
           <w:rFonts w:hint="cs"/>
           <w:rtl/>
         </w:rPr>
-        <w:t>משתמש שנתן את הצעת המחיר, המחיר שהציע</w:t>
-      </w:r>
-      <w:r>
-        <w:rPr>
-          <w:rFonts w:hint="cs"/>
-          <w:rtl/>
-        </w:rPr>
-        <w:t>, תאריך ושעה שניתנה ההצעה.</w:t>
+        <w:t>משתמש שנתן את הצעת המחיר, המחיר שהציע, תאריך ושעה שניתנה ההצעה.</w:t>
       </w:r>
       <w:r>
         <w:rPr>
@@ -902,14 +952,7 @@
           <w:rFonts w:hint="cs"/>
           <w:rtl/>
         </w:rPr>
-        <w:t xml:space="preserve">אבחר בגווני הכחול לאתר על מנת לשדר אמון ואינטליגנציה ותחושת נינוחות. אלו גווני צבעים נעימים ושאהובים על גברים ונשים כאחד, פונה לכולם ולא רק לקהל ספציפי, לא צבעים חזקים ומלחיצים העלולים לגרום למיצוי ויציאה מהירה מהאתר. </w:t>
-      </w:r>
-      <w:r>
-        <w:rPr>
-          <w:rFonts w:hint="cs"/>
-          <w:rtl/>
-        </w:rPr>
-        <w:t>מאותן סיבות נבחר בפונטים רכים ונעימים מצד אחד אך גם רשמיים בכדי לשדר רוגע בשילוב אמון ורצינות.</w:t>
+        <w:t>אבחר בגווני הכחול לאתר על מנת לשדר אמון ואינטליגנציה ותחושת נינוחות. אלו גווני צבעים נעימים ושאהובים על גברים ונשים כאחד, פונה לכולם ולא רק לקהל ספציפי, לא צבעים חזקים ומלחיצים העלולים לגרום למיצוי ויציאה מהירה מהאתר. מאותן סיבות נבחר בפונטים רכים ונעימים מצד אחד אך גם רשמיים בכדי לשדר רוגע בשילוב אמון ורצינות.</w:t>
       </w:r>
     </w:p>
     <w:p>
@@ -973,6 +1016,7 @@
       <w:r>
         <w:rPr>
           <w:rFonts w:cs="Arial"/>
+          <w:noProof/>
           <w:rtl/>
         </w:rPr>
         <w:drawing>
@@ -1047,10 +1091,10 @@
           <w:rtl/>
         </w:rPr>
         <w:drawing>
-          <wp:inline distT="0" distB="0" distL="0" distR="0" wp14:anchorId="75C598B2" wp14:editId="60D22CC3">
-            <wp:extent cx="5274310" cy="2959100"/>
-            <wp:effectExtent l="0" t="0" r="2540" b="0"/>
-            <wp:docPr id="14" name="תמונה 14"/>
+          <wp:inline distT="0" distB="0" distL="0" distR="0" wp14:anchorId="7A754797" wp14:editId="58C3BC01">
+            <wp:extent cx="5274310" cy="2930525"/>
+            <wp:effectExtent l="0" t="0" r="2540" b="3175"/>
+            <wp:docPr id="2" name="תמונה 2"/>
             <wp:cNvGraphicFramePr>
               <a:graphicFrameLocks xmlns:a="http://schemas.openxmlformats.org/drawingml/2006/main" noChangeAspect="1"/>
             </wp:cNvGraphicFramePr>
@@ -1070,7 +1114,7 @@
                   <pic:spPr>
                     <a:xfrm>
                       <a:off x="0" y="0"/>
-                      <a:ext cx="5274310" cy="2959100"/>
+                      <a:ext cx="5274310" cy="2930525"/>
                     </a:xfrm>
                     <a:prstGeom prst="rect">
                       <a:avLst/>
@@ -1095,7 +1139,21 @@
           <w:rFonts w:hint="cs"/>
           <w:rtl/>
         </w:rPr>
-        <w:t xml:space="preserve">משתמש חדש יוכל להירשם לאתר. עליו להזין פרטים אישיים (כולם פרטי חובה) אשר יאוחסנו בטבלת משתמשים בבסיס נתונים. </w:t>
+        <w:t>משתמש חדש יוכל להירשם לאתר. עליו להזין פרטים אישיים</w:t>
+      </w:r>
+      <w:r>
+        <w:rPr>
+          <w:rFonts w:hint="cs"/>
+          <w:rtl/>
+        </w:rPr>
+        <w:t xml:space="preserve"> ופרטי אשראי לחיוב וזיכוי</w:t>
+      </w:r>
+      <w:r>
+        <w:rPr>
+          <w:rFonts w:hint="cs"/>
+          <w:rtl/>
+        </w:rPr>
+        <w:t xml:space="preserve"> (כולם פרטי חובה) אשר יאוחסנו בטבלת משתמשים בבסיס נתונים. </w:t>
       </w:r>
     </w:p>
     <w:p>
@@ -1169,6 +1227,7 @@
       <w:r>
         <w:rPr>
           <w:rFonts w:cs="Arial"/>
+          <w:noProof/>
           <w:rtl/>
         </w:rPr>
         <w:drawing>
@@ -1258,6 +1317,7 @@
       <w:r>
         <w:rPr>
           <w:rFonts w:cs="Arial"/>
+          <w:noProof/>
           <w:rtl/>
         </w:rPr>
         <w:lastRenderedPageBreak/>
@@ -1317,6 +1377,7 @@
       <w:r>
         <w:rPr>
           <w:rFonts w:cs="Arial"/>
+          <w:noProof/>
           <w:rtl/>
         </w:rPr>
         <w:drawing>
@@ -1379,13 +1440,11 @@
     <w:p>
       <w:pPr>
         <w:bidi/>
-        <w:rPr>
-          <w:rFonts w:hint="cs"/>
-        </w:rPr>
       </w:pPr>
       <w:r>
         <w:rPr>
           <w:rFonts w:cs="Arial"/>
+          <w:noProof/>
           <w:rtl/>
         </w:rPr>
         <w:lastRenderedPageBreak/>

</xml_diff>